<commit_message>
add feature selection p1
</commit_message>
<xml_diff>
--- a/docs/Model Documentation.docx
+++ b/docs/Model Documentation.docx
@@ -1253,8 +1253,17 @@
           <w:rFonts w:ascii="Arial" w:hAnsi="Arial" w:cs="Arial" w:hint="eastAsia"/>
           <w:lang w:eastAsia="zh-TW"/>
         </w:rPr>
-        <w:t xml:space="preserve"> every 5 year</w:t>
-      </w:r>
+        <w:t xml:space="preserve"> every 5 </w:t>
+      </w:r>
+      <w:proofErr w:type="gramStart"/>
+      <w:r>
+        <w:rPr>
+          <w:rFonts w:ascii="Arial" w:hAnsi="Arial" w:cs="Arial" w:hint="eastAsia"/>
+          <w:lang w:eastAsia="zh-TW"/>
+        </w:rPr>
+        <w:t>year</w:t>
+      </w:r>
+      <w:proofErr w:type="gramEnd"/>
       <w:r>
         <w:rPr>
           <w:rFonts w:ascii="Arial" w:hAnsi="Arial" w:cs="Arial" w:hint="eastAsia"/>
@@ -1937,7 +1946,7 @@
         <w:pStyle w:val="Heading2"/>
         <w:spacing w:after="120" w:line="360" w:lineRule="auto"/>
         <w:rPr>
-          <w:rFonts w:ascii="Arial" w:hAnsi="Arial" w:cs="Arial" w:hint="eastAsia"/>
+          <w:rFonts w:ascii="Arial" w:hAnsi="Arial" w:cs="Arial"/>
           <w:lang w:eastAsia="zh-TW"/>
         </w:rPr>
       </w:pPr>
@@ -1967,14 +1976,28 @@
           <w:rFonts w:ascii="Arial" w:hAnsi="Arial" w:cs="Arial" w:hint="eastAsia"/>
           <w:lang w:eastAsia="zh-TW"/>
         </w:rPr>
-        <w:t>Dataet</w:t>
-      </w:r>
-    </w:p>
-    <w:p>
-      <w:pPr>
-        <w:spacing w:after="120" w:line="360" w:lineRule="auto"/>
-        <w:rPr>
-          <w:rFonts w:ascii="Arial" w:hAnsi="Arial" w:cs="Arial" w:hint="eastAsia"/>
+        <w:t>Data</w:t>
+      </w:r>
+      <w:r>
+        <w:rPr>
+          <w:rFonts w:ascii="Arial" w:hAnsi="Arial" w:cs="Arial" w:hint="eastAsia"/>
+          <w:lang w:eastAsia="zh-TW"/>
+        </w:rPr>
+        <w:t>s</w:t>
+      </w:r>
+      <w:r>
+        <w:rPr>
+          <w:rFonts w:ascii="Arial" w:hAnsi="Arial" w:cs="Arial" w:hint="eastAsia"/>
+          <w:lang w:eastAsia="zh-TW"/>
+        </w:rPr>
+        <w:t>et</w:t>
+      </w:r>
+    </w:p>
+    <w:p>
+      <w:pPr>
+        <w:spacing w:after="120" w:line="360" w:lineRule="auto"/>
+        <w:rPr>
+          <w:rFonts w:ascii="Arial" w:hAnsi="Arial" w:cs="Arial"/>
           <w:lang w:eastAsia="zh-TW"/>
         </w:rPr>
       </w:pPr>
@@ -2027,1044 +2050,6 @@
           <w:lang w:eastAsia="zh-TW"/>
         </w:rPr>
         <w:t xml:space="preserve">: </w:t>
-      </w:r>
-      <w:r>
-        <w:rPr>
-          <w:rFonts w:ascii="Arial" w:hAnsi="Arial" w:cs="Arial" w:hint="eastAsia"/>
-          <w:lang w:eastAsia="zh-TW"/>
-        </w:rPr>
-        <w:t xml:space="preserve">group 5 years into one label; e.g. </w:t>
-      </w:r>
-      <w:r>
-        <w:rPr>
-          <w:rFonts w:ascii="Arial" w:hAnsi="Arial" w:cs="Arial"/>
-          <w:lang w:eastAsia="zh-TW"/>
-        </w:rPr>
-        <w:t>cat_age = 5 for ibirth = 07/1988</w:t>
-      </w:r>
-    </w:p>
-    <w:p>
-      <w:pPr>
-        <w:pStyle w:val="ListParagraph"/>
-        <w:numPr>
-          <w:ilvl w:val="0"/>
-          <w:numId w:val="14"/>
-        </w:numPr>
-        <w:spacing w:after="120" w:line="360" w:lineRule="auto"/>
-        <w:ind w:left="714" w:hanging="357"/>
-        <w:rPr>
-          <w:rFonts w:ascii="Arial" w:hAnsi="Arial" w:cs="Arial"/>
-          <w:lang w:eastAsia="zh-TW"/>
-        </w:rPr>
-      </w:pPr>
-      <w:r>
-        <w:rPr>
-          <w:rFonts w:ascii="Arial" w:hAnsi="Arial" w:cs="Arial"/>
-          <w:lang w:eastAsia="zh-TW"/>
-        </w:rPr>
-        <w:t>cat_area</w:t>
-      </w:r>
-      <w:r>
-        <w:rPr>
-          <w:rFonts w:ascii="Arial" w:hAnsi="Arial" w:cs="Arial" w:hint="eastAsia"/>
-          <w:lang w:eastAsia="zh-TW"/>
-        </w:rPr>
-        <w:t>: iply_area</w:t>
-      </w:r>
-    </w:p>
-    <w:p>
-      <w:pPr>
-        <w:pStyle w:val="ListParagraph"/>
-        <w:numPr>
-          <w:ilvl w:val="0"/>
-          <w:numId w:val="14"/>
-        </w:numPr>
-        <w:spacing w:after="120" w:line="360" w:lineRule="auto"/>
-        <w:ind w:left="714" w:hanging="357"/>
-        <w:rPr>
-          <w:rFonts w:ascii="Arial" w:hAnsi="Arial" w:cs="Arial"/>
-          <w:lang w:eastAsia="zh-TW"/>
-        </w:rPr>
-      </w:pPr>
-      <w:r>
-        <w:rPr>
-          <w:rFonts w:ascii="Arial" w:hAnsi="Arial" w:cs="Arial"/>
-          <w:lang w:eastAsia="zh-TW"/>
-        </w:rPr>
-        <w:t>cat_assured</w:t>
-      </w:r>
-      <w:r>
-        <w:rPr>
-          <w:rFonts w:ascii="Arial" w:hAnsi="Arial" w:cs="Arial" w:hint="eastAsia"/>
-          <w:lang w:eastAsia="zh-TW"/>
-        </w:rPr>
-        <w:t>: fassured</w:t>
-      </w:r>
-    </w:p>
-    <w:p>
-      <w:pPr>
-        <w:pStyle w:val="ListParagraph"/>
-        <w:numPr>
-          <w:ilvl w:val="0"/>
-          <w:numId w:val="14"/>
-        </w:numPr>
-        <w:spacing w:after="120" w:line="360" w:lineRule="auto"/>
-        <w:ind w:left="714" w:hanging="357"/>
-        <w:rPr>
-          <w:rFonts w:ascii="Arial" w:hAnsi="Arial" w:cs="Arial"/>
-          <w:lang w:eastAsia="zh-TW"/>
-        </w:rPr>
-      </w:pPr>
-      <w:r>
-        <w:rPr>
-          <w:rFonts w:ascii="Arial" w:hAnsi="Arial" w:cs="Arial"/>
-          <w:lang w:eastAsia="zh-TW"/>
-        </w:rPr>
-        <w:t>cat_cancel</w:t>
-      </w:r>
-      <w:r>
-        <w:rPr>
-          <w:rFonts w:ascii="Arial" w:hAnsi="Arial" w:cs="Arial" w:hint="eastAsia"/>
-          <w:lang w:eastAsia="zh-TW"/>
-        </w:rPr>
-        <w:t>: Cancellation</w:t>
-      </w:r>
-    </w:p>
-    <w:p>
-      <w:pPr>
-        <w:pStyle w:val="ListParagraph"/>
-        <w:numPr>
-          <w:ilvl w:val="0"/>
-          <w:numId w:val="14"/>
-        </w:numPr>
-        <w:spacing w:after="120" w:line="360" w:lineRule="auto"/>
-        <w:ind w:left="714" w:hanging="357"/>
-        <w:rPr>
-          <w:rFonts w:ascii="Arial" w:hAnsi="Arial" w:cs="Arial"/>
-          <w:lang w:eastAsia="zh-TW"/>
-        </w:rPr>
-      </w:pPr>
-      <w:r>
-        <w:rPr>
-          <w:rFonts w:ascii="Arial" w:hAnsi="Arial" w:cs="Arial"/>
-          <w:lang w:eastAsia="zh-TW"/>
-        </w:rPr>
-        <w:t>cat_distr</w:t>
-      </w:r>
-      <w:r>
-        <w:rPr>
-          <w:rFonts w:ascii="Arial" w:hAnsi="Arial" w:cs="Arial" w:hint="eastAsia"/>
-          <w:lang w:eastAsia="zh-TW"/>
-        </w:rPr>
-        <w:t>: Distribution_Channel</w:t>
-      </w:r>
-    </w:p>
-    <w:p>
-      <w:pPr>
-        <w:pStyle w:val="ListParagraph"/>
-        <w:numPr>
-          <w:ilvl w:val="0"/>
-          <w:numId w:val="14"/>
-        </w:numPr>
-        <w:spacing w:after="120" w:line="360" w:lineRule="auto"/>
-        <w:ind w:left="714" w:hanging="357"/>
-        <w:rPr>
-          <w:rFonts w:ascii="Arial" w:hAnsi="Arial" w:cs="Arial"/>
-          <w:lang w:eastAsia="zh-TW"/>
-        </w:rPr>
-      </w:pPr>
-      <w:r>
-        <w:rPr>
-          <w:rFonts w:ascii="Arial" w:hAnsi="Arial" w:cs="Arial"/>
-          <w:lang w:eastAsia="zh-TW"/>
-        </w:rPr>
-        <w:t>cat_marriage</w:t>
-      </w:r>
-      <w:r>
-        <w:rPr>
-          <w:rFonts w:ascii="Arial" w:hAnsi="Arial" w:cs="Arial" w:hint="eastAsia"/>
-          <w:lang w:eastAsia="zh-TW"/>
-        </w:rPr>
-        <w:t>: fmarriage</w:t>
-      </w:r>
-    </w:p>
-    <w:p>
-      <w:pPr>
-        <w:pStyle w:val="ListParagraph"/>
-        <w:numPr>
-          <w:ilvl w:val="0"/>
-          <w:numId w:val="14"/>
-        </w:numPr>
-        <w:spacing w:after="120" w:line="360" w:lineRule="auto"/>
-        <w:ind w:left="714" w:hanging="357"/>
-        <w:rPr>
-          <w:rFonts w:ascii="Arial" w:hAnsi="Arial" w:cs="Arial"/>
-          <w:lang w:eastAsia="zh-TW"/>
-        </w:rPr>
-      </w:pPr>
-      <w:r>
-        <w:rPr>
-          <w:rFonts w:ascii="Arial" w:hAnsi="Arial" w:cs="Arial"/>
-          <w:lang w:eastAsia="zh-TW"/>
-        </w:rPr>
-        <w:t>cat_sex</w:t>
-      </w:r>
-      <w:r>
-        <w:rPr>
-          <w:rFonts w:ascii="Arial" w:hAnsi="Arial" w:cs="Arial" w:hint="eastAsia"/>
-          <w:lang w:eastAsia="zh-TW"/>
-        </w:rPr>
-        <w:t>: fsex</w:t>
-      </w:r>
-    </w:p>
-    <w:p>
-      <w:pPr>
-        <w:pStyle w:val="ListParagraph"/>
-        <w:numPr>
-          <w:ilvl w:val="0"/>
-          <w:numId w:val="14"/>
-        </w:numPr>
-        <w:spacing w:after="120" w:line="360" w:lineRule="auto"/>
-        <w:ind w:left="714" w:hanging="357"/>
-        <w:rPr>
-          <w:rFonts w:ascii="Arial" w:hAnsi="Arial" w:cs="Arial"/>
-          <w:lang w:eastAsia="zh-TW"/>
-        </w:rPr>
-      </w:pPr>
-      <w:r>
-        <w:rPr>
-          <w:rFonts w:ascii="Arial" w:hAnsi="Arial" w:cs="Arial"/>
-          <w:lang w:eastAsia="zh-TW"/>
-        </w:rPr>
-        <w:t>cat_vc</w:t>
-      </w:r>
-      <w:r>
-        <w:rPr>
-          <w:rFonts w:ascii="Arial" w:hAnsi="Arial" w:cs="Arial" w:hint="eastAsia"/>
-          <w:lang w:eastAsia="zh-TW"/>
-        </w:rPr>
-        <w:t xml:space="preserve">: </w:t>
-      </w:r>
-      <w:r>
-        <w:rPr>
-          <w:rFonts w:ascii="Arial" w:hAnsi="Arial" w:cs="Arial"/>
-          <w:lang w:eastAsia="zh-TW"/>
-        </w:rPr>
-        <w:t>Coding_of_Vehicle_Branding_&amp;_Type</w:t>
-      </w:r>
-    </w:p>
-    <w:p>
-      <w:pPr>
-        <w:pStyle w:val="ListParagraph"/>
-        <w:numPr>
-          <w:ilvl w:val="0"/>
-          <w:numId w:val="14"/>
-        </w:numPr>
-        <w:spacing w:after="120" w:line="360" w:lineRule="auto"/>
-        <w:ind w:left="714" w:hanging="357"/>
-        <w:rPr>
-          <w:rFonts w:ascii="Arial" w:hAnsi="Arial" w:cs="Arial"/>
-          <w:lang w:eastAsia="zh-TW"/>
-        </w:rPr>
-      </w:pPr>
-      <w:r>
-        <w:rPr>
-          <w:rFonts w:ascii="Arial" w:hAnsi="Arial" w:cs="Arial"/>
-          <w:lang w:eastAsia="zh-TW"/>
-        </w:rPr>
-        <w:t>cat_vmm1</w:t>
-      </w:r>
-      <w:r>
-        <w:rPr>
-          <w:rFonts w:ascii="Arial" w:hAnsi="Arial" w:cs="Arial" w:hint="eastAsia"/>
-          <w:lang w:eastAsia="zh-TW"/>
-        </w:rPr>
-        <w:t xml:space="preserve">: </w:t>
-      </w:r>
-      <w:r>
-        <w:rPr>
-          <w:rFonts w:ascii="Arial" w:hAnsi="Arial" w:cs="Arial"/>
-          <w:lang w:eastAsia="zh-TW"/>
-        </w:rPr>
-        <w:t>Vehicle_Make_and_Model1</w:t>
-      </w:r>
-    </w:p>
-    <w:p>
-      <w:pPr>
-        <w:pStyle w:val="ListParagraph"/>
-        <w:numPr>
-          <w:ilvl w:val="0"/>
-          <w:numId w:val="14"/>
-        </w:numPr>
-        <w:spacing w:after="120" w:line="360" w:lineRule="auto"/>
-        <w:ind w:left="714" w:hanging="357"/>
-        <w:rPr>
-          <w:rFonts w:ascii="Arial" w:hAnsi="Arial" w:cs="Arial"/>
-          <w:lang w:eastAsia="zh-TW"/>
-        </w:rPr>
-      </w:pPr>
-      <w:r>
-        <w:rPr>
-          <w:rFonts w:ascii="Arial" w:hAnsi="Arial" w:cs="Arial"/>
-          <w:lang w:eastAsia="zh-TW"/>
-        </w:rPr>
-        <w:t>cat_vmm2</w:t>
-      </w:r>
-      <w:r>
-        <w:rPr>
-          <w:rFonts w:ascii="Arial" w:hAnsi="Arial" w:cs="Arial" w:hint="eastAsia"/>
-          <w:lang w:eastAsia="zh-TW"/>
-        </w:rPr>
-        <w:t xml:space="preserve">: </w:t>
-      </w:r>
-      <w:r>
-        <w:rPr>
-          <w:rFonts w:ascii="Arial" w:hAnsi="Arial" w:cs="Arial"/>
-          <w:lang w:eastAsia="zh-TW"/>
-        </w:rPr>
-        <w:t>Vehicle_Make_and_Model2</w:t>
-      </w:r>
-    </w:p>
-    <w:p>
-      <w:pPr>
-        <w:pStyle w:val="ListParagraph"/>
-        <w:numPr>
-          <w:ilvl w:val="0"/>
-          <w:numId w:val="14"/>
-        </w:numPr>
-        <w:spacing w:after="120" w:line="360" w:lineRule="auto"/>
-        <w:ind w:left="714" w:hanging="357"/>
-        <w:rPr>
-          <w:rFonts w:ascii="Arial" w:hAnsi="Arial" w:cs="Arial"/>
-          <w:lang w:eastAsia="zh-TW"/>
-        </w:rPr>
-      </w:pPr>
-      <w:r>
-        <w:rPr>
-          <w:rFonts w:ascii="Arial" w:hAnsi="Arial" w:cs="Arial"/>
-          <w:lang w:eastAsia="zh-TW"/>
-        </w:rPr>
-        <w:t>cat_vmy</w:t>
-      </w:r>
-      <w:r>
-        <w:rPr>
-          <w:rFonts w:ascii="Arial" w:hAnsi="Arial" w:cs="Arial" w:hint="eastAsia"/>
-          <w:lang w:eastAsia="zh-TW"/>
-        </w:rPr>
-        <w:t>: group 5 years into one label for vehicles manufactured on or before 2010</w:t>
-      </w:r>
-    </w:p>
-    <w:p>
-      <w:pPr>
-        <w:pStyle w:val="ListParagraph"/>
-        <w:numPr>
-          <w:ilvl w:val="0"/>
-          <w:numId w:val="14"/>
-        </w:numPr>
-        <w:spacing w:after="120" w:line="360" w:lineRule="auto"/>
-        <w:ind w:left="714" w:hanging="357"/>
-        <w:rPr>
-          <w:rFonts w:ascii="Arial" w:hAnsi="Arial" w:cs="Arial"/>
-          <w:lang w:eastAsia="zh-TW"/>
-        </w:rPr>
-      </w:pPr>
-      <w:r>
-        <w:rPr>
-          <w:rFonts w:ascii="Arial" w:hAnsi="Arial" w:cs="Arial"/>
-          <w:lang w:eastAsia="zh-TW"/>
-        </w:rPr>
-        <w:t>cat_vqpt</w:t>
-      </w:r>
-      <w:r>
-        <w:rPr>
-          <w:rFonts w:ascii="Arial" w:hAnsi="Arial" w:cs="Arial" w:hint="eastAsia"/>
-          <w:lang w:eastAsia="zh-TW"/>
-        </w:rPr>
-        <w:t xml:space="preserve">: combination category of </w:t>
-      </w:r>
-      <w:r>
-        <w:rPr>
-          <w:rFonts w:ascii="Arial" w:hAnsi="Arial" w:cs="Arial"/>
-          <w:lang w:eastAsia="zh-TW"/>
-        </w:rPr>
-        <w:t>qpt and fpt</w:t>
-      </w:r>
-    </w:p>
-    <w:p>
-      <w:pPr>
-        <w:pStyle w:val="ListParagraph"/>
-        <w:numPr>
-          <w:ilvl w:val="0"/>
-          <w:numId w:val="14"/>
-        </w:numPr>
-        <w:spacing w:after="120" w:line="360" w:lineRule="auto"/>
-        <w:ind w:left="714" w:hanging="357"/>
-        <w:rPr>
-          <w:rFonts w:ascii="Arial" w:hAnsi="Arial" w:cs="Arial"/>
-          <w:lang w:eastAsia="zh-TW"/>
-        </w:rPr>
-      </w:pPr>
-      <w:r>
-        <w:rPr>
-          <w:rFonts w:ascii="Arial" w:hAnsi="Arial" w:cs="Arial"/>
-          <w:lang w:eastAsia="zh-TW"/>
-        </w:rPr>
-        <w:t>cat_vregion</w:t>
-      </w:r>
-      <w:r>
-        <w:rPr>
-          <w:rFonts w:ascii="Arial" w:hAnsi="Arial" w:cs="Arial" w:hint="eastAsia"/>
-          <w:lang w:eastAsia="zh-TW"/>
-        </w:rPr>
-        <w:t xml:space="preserve">: </w:t>
-      </w:r>
-      <w:r>
-        <w:rPr>
-          <w:rFonts w:ascii="Arial" w:hAnsi="Arial" w:cs="Arial"/>
-          <w:lang w:eastAsia="zh-TW"/>
-        </w:rPr>
-        <w:t>Imported_or_Domestic_Car</w:t>
-      </w:r>
-    </w:p>
-    <w:p>
-      <w:pPr>
-        <w:pStyle w:val="ListParagraph"/>
-        <w:numPr>
-          <w:ilvl w:val="0"/>
-          <w:numId w:val="14"/>
-        </w:numPr>
-        <w:spacing w:after="120" w:line="360" w:lineRule="auto"/>
-        <w:ind w:left="714" w:hanging="357"/>
-        <w:rPr>
-          <w:rFonts w:ascii="Arial" w:hAnsi="Arial" w:cs="Arial"/>
-          <w:lang w:eastAsia="zh-TW"/>
-        </w:rPr>
-      </w:pPr>
-      <w:r>
-        <w:rPr>
-          <w:rFonts w:ascii="Arial" w:hAnsi="Arial" w:cs="Arial"/>
-          <w:lang w:eastAsia="zh-TW"/>
-        </w:rPr>
-        <w:t>cat_zip</w:t>
-      </w:r>
-      <w:r>
-        <w:rPr>
-          <w:rFonts w:ascii="Arial" w:hAnsi="Arial" w:cs="Arial" w:hint="eastAsia"/>
-          <w:lang w:eastAsia="zh-TW"/>
-        </w:rPr>
-        <w:t xml:space="preserve">: </w:t>
-      </w:r>
-      <w:r>
-        <w:rPr>
-          <w:rFonts w:ascii="Arial" w:hAnsi="Arial" w:cs="Arial"/>
-          <w:lang w:eastAsia="zh-TW"/>
-        </w:rPr>
-        <w:t>aassured_zip</w:t>
-      </w:r>
-    </w:p>
-    <w:p>
-      <w:pPr>
-        <w:pStyle w:val="ListParagraph"/>
-        <w:numPr>
-          <w:ilvl w:val="0"/>
-          <w:numId w:val="14"/>
-        </w:numPr>
-        <w:spacing w:after="120" w:line="360" w:lineRule="auto"/>
-        <w:ind w:left="714" w:hanging="357"/>
-        <w:rPr>
-          <w:rFonts w:ascii="Arial" w:hAnsi="Arial" w:cs="Arial"/>
-          <w:lang w:eastAsia="zh-TW"/>
-        </w:rPr>
-      </w:pPr>
-      <w:r>
-        <w:rPr>
-          <w:rFonts w:ascii="Arial" w:hAnsi="Arial" w:cs="Arial"/>
-          <w:lang w:eastAsia="zh-TW"/>
-        </w:rPr>
-        <w:t>int_acc_lia</w:t>
-      </w:r>
-      <w:r>
-        <w:rPr>
-          <w:rFonts w:ascii="Arial" w:hAnsi="Arial" w:cs="Arial" w:hint="eastAsia"/>
-          <w:lang w:eastAsia="zh-TW"/>
-        </w:rPr>
-        <w:t xml:space="preserve">: </w:t>
-      </w:r>
-      <w:r>
-        <w:rPr>
-          <w:rFonts w:ascii="Arial" w:hAnsi="Arial" w:cs="Arial"/>
-          <w:lang w:eastAsia="zh-TW"/>
-        </w:rPr>
-        <w:t>lia_class</w:t>
-      </w:r>
-    </w:p>
-    <w:p>
-      <w:pPr>
-        <w:pStyle w:val="ListParagraph"/>
-        <w:numPr>
-          <w:ilvl w:val="0"/>
-          <w:numId w:val="14"/>
-        </w:numPr>
-        <w:spacing w:after="120" w:line="360" w:lineRule="auto"/>
-        <w:ind w:left="714" w:hanging="357"/>
-        <w:rPr>
-          <w:rFonts w:ascii="Arial" w:hAnsi="Arial" w:cs="Arial"/>
-          <w:lang w:eastAsia="zh-TW"/>
-        </w:rPr>
-      </w:pPr>
-      <w:r>
-        <w:rPr>
-          <w:rFonts w:ascii="Arial" w:hAnsi="Arial" w:cs="Arial"/>
-          <w:lang w:eastAsia="zh-TW"/>
-        </w:rPr>
-        <w:t>int_claim</w:t>
-      </w:r>
-      <w:r>
-        <w:rPr>
-          <w:rFonts w:ascii="Arial" w:hAnsi="Arial" w:cs="Arial" w:hint="eastAsia"/>
-          <w:lang w:eastAsia="zh-TW"/>
-        </w:rPr>
-        <w:t>_plc</w:t>
-      </w:r>
-      <w:r>
-        <w:rPr>
-          <w:rFonts w:ascii="Arial" w:hAnsi="Arial" w:cs="Arial" w:hint="eastAsia"/>
-          <w:lang w:eastAsia="zh-TW"/>
-        </w:rPr>
-        <w:t>: number of claims received by the policy</w:t>
-      </w:r>
-    </w:p>
-    <w:p>
-      <w:pPr>
-        <w:pStyle w:val="ListParagraph"/>
-        <w:numPr>
-          <w:ilvl w:val="0"/>
-          <w:numId w:val="14"/>
-        </w:numPr>
-        <w:spacing w:after="120" w:line="360" w:lineRule="auto"/>
-        <w:ind w:left="714" w:hanging="357"/>
-        <w:rPr>
-          <w:rFonts w:ascii="Arial" w:hAnsi="Arial" w:cs="Arial"/>
-          <w:lang w:eastAsia="zh-TW"/>
-        </w:rPr>
-      </w:pPr>
-      <w:r>
-        <w:rPr>
-          <w:rFonts w:ascii="Arial" w:hAnsi="Arial" w:cs="Arial"/>
-          <w:lang w:eastAsia="zh-TW"/>
-        </w:rPr>
-        <w:t>int_others</w:t>
-      </w:r>
-      <w:r>
-        <w:rPr>
-          <w:rFonts w:ascii="Arial" w:hAnsi="Arial" w:cs="Arial" w:hint="eastAsia"/>
-          <w:lang w:eastAsia="zh-TW"/>
-        </w:rPr>
-        <w:t xml:space="preserve">: </w:t>
-      </w:r>
-      <w:r>
-        <w:rPr>
-          <w:rFonts w:ascii="Arial" w:hAnsi="Arial" w:cs="Arial"/>
-          <w:lang w:eastAsia="zh-TW"/>
-        </w:rPr>
-        <w:t>Multiple_Products_with_TmNewa_(Yes_or_No?)</w:t>
-      </w:r>
-    </w:p>
-    <w:p>
-      <w:pPr>
-        <w:pStyle w:val="ListParagraph"/>
-        <w:numPr>
-          <w:ilvl w:val="0"/>
-          <w:numId w:val="14"/>
-        </w:numPr>
-        <w:spacing w:after="120" w:line="360" w:lineRule="auto"/>
-        <w:ind w:left="714" w:hanging="357"/>
-        <w:rPr>
-          <w:rFonts w:ascii="Arial" w:hAnsi="Arial" w:cs="Arial"/>
-          <w:lang w:eastAsia="zh-TW"/>
-        </w:rPr>
-      </w:pPr>
-      <w:r>
-        <w:rPr>
-          <w:rFonts w:ascii="Arial" w:hAnsi="Arial" w:cs="Arial"/>
-          <w:lang w:eastAsia="zh-TW"/>
-        </w:rPr>
-        <w:t>real_acc_dmg</w:t>
-      </w:r>
-      <w:r>
-        <w:rPr>
-          <w:rFonts w:ascii="Arial" w:hAnsi="Arial" w:cs="Arial" w:hint="eastAsia"/>
-          <w:lang w:eastAsia="zh-TW"/>
-        </w:rPr>
-        <w:t>: pdmg_acc</w:t>
-      </w:r>
-    </w:p>
-    <w:p>
-      <w:pPr>
-        <w:pStyle w:val="ListParagraph"/>
-        <w:numPr>
-          <w:ilvl w:val="0"/>
-          <w:numId w:val="14"/>
-        </w:numPr>
-        <w:spacing w:after="120" w:line="360" w:lineRule="auto"/>
-        <w:ind w:left="714" w:hanging="357"/>
-        <w:rPr>
-          <w:rFonts w:ascii="Arial" w:hAnsi="Arial" w:cs="Arial"/>
-          <w:lang w:eastAsia="zh-TW"/>
-        </w:rPr>
-      </w:pPr>
-      <w:r>
-        <w:rPr>
-          <w:rFonts w:ascii="Arial" w:hAnsi="Arial" w:cs="Arial"/>
-          <w:lang w:eastAsia="zh-TW"/>
-        </w:rPr>
-        <w:t>real_acc_lia</w:t>
-      </w:r>
-      <w:r>
-        <w:rPr>
-          <w:rFonts w:ascii="Arial" w:hAnsi="Arial" w:cs="Arial" w:hint="eastAsia"/>
-          <w:lang w:eastAsia="zh-TW"/>
-        </w:rPr>
-        <w:t>: plia_acc</w:t>
-      </w:r>
-    </w:p>
-    <w:p>
-      <w:pPr>
-        <w:pStyle w:val="ListParagraph"/>
-        <w:numPr>
-          <w:ilvl w:val="0"/>
-          <w:numId w:val="14"/>
-        </w:numPr>
-        <w:spacing w:after="120" w:line="360" w:lineRule="auto"/>
-        <w:ind w:left="714" w:hanging="357"/>
-        <w:rPr>
-          <w:rFonts w:ascii="Arial" w:hAnsi="Arial" w:cs="Arial"/>
-          <w:lang w:eastAsia="zh-TW"/>
-        </w:rPr>
-      </w:pPr>
-      <w:r>
-        <w:rPr>
-          <w:rFonts w:ascii="Arial" w:hAnsi="Arial" w:cs="Arial"/>
-          <w:lang w:eastAsia="zh-TW"/>
-        </w:rPr>
-        <w:t>real_loss</w:t>
-      </w:r>
-      <w:r>
-        <w:rPr>
-          <w:rFonts w:ascii="Arial" w:hAnsi="Arial" w:cs="Arial" w:hint="eastAsia"/>
-          <w:lang w:eastAsia="zh-TW"/>
-        </w:rPr>
-        <w:t>_plc: sum of claim paid loss amount by the policy</w:t>
-      </w:r>
-    </w:p>
-    <w:p>
-      <w:pPr>
-        <w:pStyle w:val="ListParagraph"/>
-        <w:numPr>
-          <w:ilvl w:val="0"/>
-          <w:numId w:val="14"/>
-        </w:numPr>
-        <w:spacing w:after="120" w:line="360" w:lineRule="auto"/>
-        <w:ind w:left="714" w:hanging="357"/>
-        <w:rPr>
-          <w:rFonts w:ascii="Arial" w:hAnsi="Arial" w:cs="Arial"/>
-          <w:lang w:eastAsia="zh-TW"/>
-        </w:rPr>
-      </w:pPr>
-      <w:r>
-        <w:rPr>
-          <w:rFonts w:ascii="Arial" w:hAnsi="Arial" w:cs="Arial"/>
-          <w:lang w:eastAsia="zh-TW"/>
-        </w:rPr>
-        <w:t>real_prem_dmg</w:t>
-      </w:r>
-      <w:r>
-        <w:rPr>
-          <w:rFonts w:ascii="Arial" w:hAnsi="Arial" w:cs="Arial" w:hint="eastAsia"/>
-          <w:lang w:eastAsia="zh-TW"/>
-        </w:rPr>
-        <w:t>: policy premium on all damage coverage type</w:t>
-      </w:r>
-    </w:p>
-    <w:p>
-      <w:pPr>
-        <w:pStyle w:val="ListParagraph"/>
-        <w:numPr>
-          <w:ilvl w:val="0"/>
-          <w:numId w:val="14"/>
-        </w:numPr>
-        <w:spacing w:after="120" w:line="360" w:lineRule="auto"/>
-        <w:ind w:left="714" w:hanging="357"/>
-        <w:rPr>
-          <w:rFonts w:ascii="Arial" w:hAnsi="Arial" w:cs="Arial"/>
-          <w:lang w:eastAsia="zh-TW"/>
-        </w:rPr>
-      </w:pPr>
-      <w:r>
-        <w:rPr>
-          <w:rFonts w:ascii="Arial" w:hAnsi="Arial" w:cs="Arial"/>
-          <w:lang w:eastAsia="zh-TW"/>
-        </w:rPr>
-        <w:t>real_prem_ins</w:t>
-      </w:r>
-      <w:r>
-        <w:rPr>
-          <w:rFonts w:ascii="Arial" w:hAnsi="Arial" w:cs="Arial" w:hint="eastAsia"/>
-          <w:lang w:eastAsia="zh-TW"/>
-        </w:rPr>
-        <w:t>: sum of</w:t>
-      </w:r>
-      <w:r>
-        <w:rPr>
-          <w:rFonts w:ascii="Arial" w:hAnsi="Arial" w:cs="Arial" w:hint="eastAsia"/>
-          <w:lang w:eastAsia="zh-TW"/>
-        </w:rPr>
-        <w:t xml:space="preserve"> premium</w:t>
-      </w:r>
-      <w:r>
-        <w:rPr>
-          <w:rFonts w:ascii="Arial" w:hAnsi="Arial" w:cs="Arial" w:hint="eastAsia"/>
-          <w:lang w:eastAsia="zh-TW"/>
-        </w:rPr>
-        <w:t xml:space="preserve"> by insured</w:t>
-      </w:r>
-      <w:r>
-        <w:rPr>
-          <w:rFonts w:ascii="Arial" w:hAnsi="Arial" w:cs="Arial"/>
-          <w:lang w:eastAsia="zh-TW"/>
-        </w:rPr>
-        <w:t>’</w:t>
-      </w:r>
-      <w:r>
-        <w:rPr>
-          <w:rFonts w:ascii="Arial" w:hAnsi="Arial" w:cs="Arial" w:hint="eastAsia"/>
-          <w:lang w:eastAsia="zh-TW"/>
-        </w:rPr>
-        <w:t>s id</w:t>
-      </w:r>
-    </w:p>
-    <w:p>
-      <w:pPr>
-        <w:pStyle w:val="ListParagraph"/>
-        <w:numPr>
-          <w:ilvl w:val="0"/>
-          <w:numId w:val="14"/>
-        </w:numPr>
-        <w:spacing w:after="120" w:line="360" w:lineRule="auto"/>
-        <w:ind w:left="714" w:hanging="357"/>
-        <w:rPr>
-          <w:rFonts w:ascii="Arial" w:hAnsi="Arial" w:cs="Arial"/>
-          <w:lang w:eastAsia="zh-TW"/>
-        </w:rPr>
-      </w:pPr>
-      <w:r>
-        <w:rPr>
-          <w:rFonts w:ascii="Arial" w:hAnsi="Arial" w:cs="Arial"/>
-          <w:lang w:eastAsia="zh-TW"/>
-        </w:rPr>
-        <w:t>real_prem_lia</w:t>
-      </w:r>
-      <w:r>
-        <w:rPr>
-          <w:rFonts w:ascii="Arial" w:hAnsi="Arial" w:cs="Arial" w:hint="eastAsia"/>
-          <w:lang w:eastAsia="zh-TW"/>
-        </w:rPr>
-        <w:t xml:space="preserve">: </w:t>
-      </w:r>
-      <w:r>
-        <w:rPr>
-          <w:rFonts w:ascii="Arial" w:hAnsi="Arial" w:cs="Arial" w:hint="eastAsia"/>
-          <w:lang w:eastAsia="zh-TW"/>
-        </w:rPr>
-        <w:t xml:space="preserve">policy premium on all </w:t>
-      </w:r>
-      <w:r>
-        <w:rPr>
-          <w:rFonts w:ascii="Arial" w:hAnsi="Arial" w:cs="Arial" w:hint="eastAsia"/>
-          <w:lang w:eastAsia="zh-TW"/>
-        </w:rPr>
-        <w:t>liability</w:t>
-      </w:r>
-      <w:r>
-        <w:rPr>
-          <w:rFonts w:ascii="Arial" w:hAnsi="Arial" w:cs="Arial" w:hint="eastAsia"/>
-          <w:lang w:eastAsia="zh-TW"/>
-        </w:rPr>
-        <w:t xml:space="preserve"> coverage type</w:t>
-      </w:r>
-    </w:p>
-    <w:p>
-      <w:pPr>
-        <w:pStyle w:val="ListParagraph"/>
-        <w:numPr>
-          <w:ilvl w:val="0"/>
-          <w:numId w:val="14"/>
-        </w:numPr>
-        <w:spacing w:after="120" w:line="360" w:lineRule="auto"/>
-        <w:ind w:left="714" w:hanging="357"/>
-        <w:rPr>
-          <w:rFonts w:ascii="Arial" w:hAnsi="Arial" w:cs="Arial"/>
-          <w:lang w:eastAsia="zh-TW"/>
-        </w:rPr>
-      </w:pPr>
-      <w:r>
-        <w:rPr>
-          <w:rFonts w:ascii="Arial" w:hAnsi="Arial" w:cs="Arial"/>
-          <w:lang w:eastAsia="zh-TW"/>
-        </w:rPr>
-        <w:t>real_prem_plc</w:t>
-      </w:r>
-      <w:r>
-        <w:rPr>
-          <w:rFonts w:ascii="Arial" w:hAnsi="Arial" w:cs="Arial" w:hint="eastAsia"/>
-          <w:lang w:eastAsia="zh-TW"/>
-        </w:rPr>
-        <w:t xml:space="preserve">: </w:t>
-      </w:r>
-      <w:r>
-        <w:rPr>
-          <w:rFonts w:ascii="Arial" w:hAnsi="Arial" w:cs="Arial" w:hint="eastAsia"/>
-          <w:lang w:eastAsia="zh-TW"/>
-        </w:rPr>
-        <w:t>sum of premium</w:t>
-      </w:r>
-      <w:r>
-        <w:rPr>
-          <w:rFonts w:ascii="Arial" w:hAnsi="Arial" w:cs="Arial" w:hint="eastAsia"/>
-          <w:lang w:eastAsia="zh-TW"/>
-        </w:rPr>
-        <w:t xml:space="preserve"> by policy number</w:t>
-      </w:r>
-    </w:p>
-    <w:p>
-      <w:pPr>
-        <w:pStyle w:val="ListParagraph"/>
-        <w:numPr>
-          <w:ilvl w:val="0"/>
-          <w:numId w:val="14"/>
-        </w:numPr>
-        <w:spacing w:after="120" w:line="360" w:lineRule="auto"/>
-        <w:ind w:left="714" w:hanging="357"/>
-        <w:rPr>
-          <w:rFonts w:ascii="Arial" w:hAnsi="Arial" w:cs="Arial"/>
-          <w:lang w:eastAsia="zh-TW"/>
-        </w:rPr>
-      </w:pPr>
-      <w:r>
-        <w:rPr>
-          <w:rFonts w:ascii="Arial" w:hAnsi="Arial" w:cs="Arial"/>
-          <w:lang w:eastAsia="zh-TW"/>
-        </w:rPr>
-        <w:t>real_prem_thf</w:t>
-      </w:r>
-      <w:r>
-        <w:rPr>
-          <w:rFonts w:ascii="Arial" w:hAnsi="Arial" w:cs="Arial" w:hint="eastAsia"/>
-          <w:lang w:eastAsia="zh-TW"/>
-        </w:rPr>
-        <w:t xml:space="preserve">: </w:t>
-      </w:r>
-      <w:r>
-        <w:rPr>
-          <w:rFonts w:ascii="Arial" w:hAnsi="Arial" w:cs="Arial" w:hint="eastAsia"/>
-          <w:lang w:eastAsia="zh-TW"/>
-        </w:rPr>
-        <w:t xml:space="preserve">policy premium on all </w:t>
-      </w:r>
-      <w:r>
-        <w:rPr>
-          <w:rFonts w:ascii="Arial" w:hAnsi="Arial" w:cs="Arial" w:hint="eastAsia"/>
-          <w:lang w:eastAsia="zh-TW"/>
-        </w:rPr>
-        <w:t>theft</w:t>
-      </w:r>
-      <w:r>
-        <w:rPr>
-          <w:rFonts w:ascii="Arial" w:hAnsi="Arial" w:cs="Arial" w:hint="eastAsia"/>
-          <w:lang w:eastAsia="zh-TW"/>
-        </w:rPr>
-        <w:t xml:space="preserve"> coverage type</w:t>
-      </w:r>
-    </w:p>
-    <w:p>
-      <w:pPr>
-        <w:pStyle w:val="ListParagraph"/>
-        <w:numPr>
-          <w:ilvl w:val="0"/>
-          <w:numId w:val="14"/>
-        </w:numPr>
-        <w:spacing w:after="120" w:line="360" w:lineRule="auto"/>
-        <w:ind w:left="714" w:hanging="357"/>
-        <w:rPr>
-          <w:rFonts w:ascii="Arial" w:hAnsi="Arial" w:cs="Arial"/>
-          <w:lang w:eastAsia="zh-TW"/>
-        </w:rPr>
-      </w:pPr>
-      <w:r>
-        <w:rPr>
-          <w:rFonts w:ascii="Arial" w:hAnsi="Arial" w:cs="Arial"/>
-          <w:lang w:eastAsia="zh-TW"/>
-        </w:rPr>
-        <w:t>real_prem_vc</w:t>
-      </w:r>
-      <w:r>
-        <w:rPr>
-          <w:rFonts w:ascii="Arial" w:hAnsi="Arial" w:cs="Arial" w:hint="eastAsia"/>
-          <w:lang w:eastAsia="zh-TW"/>
-        </w:rPr>
-        <w:t xml:space="preserve">: </w:t>
-      </w:r>
-      <w:r>
-        <w:rPr>
-          <w:rFonts w:ascii="Arial" w:hAnsi="Arial" w:cs="Arial" w:hint="eastAsia"/>
-          <w:lang w:eastAsia="zh-TW"/>
-        </w:rPr>
-        <w:t>sum of premium</w:t>
-      </w:r>
-      <w:r>
-        <w:rPr>
-          <w:rFonts w:ascii="Arial" w:hAnsi="Arial" w:cs="Arial" w:hint="eastAsia"/>
-          <w:lang w:eastAsia="zh-TW"/>
-        </w:rPr>
-        <w:t xml:space="preserve"> by vehicle coding</w:t>
-      </w:r>
-    </w:p>
-    <w:p>
-      <w:pPr>
-        <w:pStyle w:val="ListParagraph"/>
-        <w:numPr>
-          <w:ilvl w:val="0"/>
-          <w:numId w:val="14"/>
-        </w:numPr>
-        <w:spacing w:after="120" w:line="360" w:lineRule="auto"/>
-        <w:ind w:left="714" w:hanging="357"/>
-        <w:rPr>
-          <w:rFonts w:ascii="Arial" w:hAnsi="Arial" w:cs="Arial"/>
-          <w:lang w:eastAsia="zh-TW"/>
-        </w:rPr>
-      </w:pPr>
-      <w:r>
-        <w:rPr>
-          <w:rFonts w:ascii="Arial" w:hAnsi="Arial" w:cs="Arial"/>
-          <w:lang w:eastAsia="zh-TW"/>
-        </w:rPr>
-        <w:t>real_vcost</w:t>
-      </w:r>
-      <w:r>
-        <w:rPr>
-          <w:rFonts w:ascii="Arial" w:hAnsi="Arial" w:cs="Arial" w:hint="eastAsia"/>
-          <w:lang w:eastAsia="zh-TW"/>
-        </w:rPr>
-        <w:t xml:space="preserve">: </w:t>
-      </w:r>
-      <w:r>
-        <w:rPr>
-          <w:rFonts w:ascii="Arial" w:hAnsi="Arial" w:cs="Arial"/>
-          <w:lang w:eastAsia="zh-TW"/>
-        </w:rPr>
-        <w:t>Replacement_cost_of_insured_vehicle</w:t>
-      </w:r>
-    </w:p>
-    <w:p>
-      <w:pPr>
-        <w:pStyle w:val="ListParagraph"/>
-        <w:numPr>
-          <w:ilvl w:val="0"/>
-          <w:numId w:val="14"/>
-        </w:numPr>
-        <w:spacing w:after="120" w:line="360" w:lineRule="auto"/>
-        <w:ind w:left="714" w:hanging="357"/>
-        <w:rPr>
-          <w:rFonts w:ascii="Arial" w:hAnsi="Arial" w:cs="Arial" w:hint="eastAsia"/>
-          <w:lang w:eastAsia="zh-TW"/>
-        </w:rPr>
-      </w:pPr>
-      <w:r>
-        <w:rPr>
-          <w:rFonts w:ascii="Arial" w:hAnsi="Arial" w:cs="Arial"/>
-          <w:lang w:eastAsia="zh-TW"/>
-        </w:rPr>
-        <w:t>real_ved</w:t>
-      </w:r>
-      <w:r>
-        <w:rPr>
-          <w:rFonts w:ascii="Arial" w:hAnsi="Arial" w:cs="Arial" w:hint="eastAsia"/>
-          <w:lang w:eastAsia="zh-TW"/>
-        </w:rPr>
-        <w:t xml:space="preserve">: </w:t>
-      </w:r>
-      <w:r>
-        <w:rPr>
-          <w:rFonts w:ascii="Arial" w:hAnsi="Arial" w:cs="Arial"/>
-          <w:lang w:eastAsia="zh-TW"/>
-        </w:rPr>
-        <w:t>Engine_Displacement_(Cubic_Centimeter)</w:t>
-      </w:r>
-    </w:p>
-    <w:p>
-      <w:pPr>
-        <w:pStyle w:val="Heading1"/>
-        <w:spacing w:after="120" w:line="360" w:lineRule="auto"/>
-        <w:rPr>
-          <w:rFonts w:ascii="Arial" w:hAnsi="Arial" w:cs="Arial" w:hint="eastAsia"/>
-          <w:lang w:eastAsia="zh-TW"/>
-        </w:rPr>
-      </w:pPr>
-      <w:r>
-        <w:rPr>
-          <w:rFonts w:ascii="Arial" w:hAnsi="Arial" w:cs="Arial"/>
-          <w:lang w:eastAsia="zh-TW"/>
-        </w:rPr>
-        <w:t>Feature Engineering</w:t>
-      </w:r>
-    </w:p>
-    <w:p>
-      <w:pPr>
-        <w:spacing w:after="120" w:line="360" w:lineRule="auto"/>
-        <w:rPr>
-          <w:rFonts w:ascii="Arial" w:hAnsi="Arial" w:cs="Arial" w:hint="eastAsia"/>
-          <w:lang w:eastAsia="zh-TW"/>
-        </w:rPr>
-      </w:pPr>
-      <w:r>
-        <w:rPr>
-          <w:rFonts w:ascii="Arial" w:hAnsi="Arial" w:cs="Arial" w:hint="eastAsia"/>
-          <w:lang w:eastAsia="zh-TW"/>
-        </w:rPr>
-        <w:t>Feature engineering will do feature generation and feature selection on Baseline Dataset. Details are as following</w:t>
-      </w:r>
-    </w:p>
-    <w:p>
-      <w:pPr>
-        <w:pStyle w:val="Heading2"/>
-        <w:spacing w:after="120" w:line="360" w:lineRule="auto"/>
-        <w:rPr>
-          <w:rFonts w:ascii="Arial" w:hAnsi="Arial" w:cs="Arial" w:hint="eastAsia"/>
-          <w:lang w:eastAsia="zh-TW"/>
-        </w:rPr>
-      </w:pPr>
-      <w:r>
-        <w:rPr>
-          <w:rFonts w:ascii="Arial" w:hAnsi="Arial" w:cs="Arial" w:hint="eastAsia"/>
-          <w:lang w:eastAsia="zh-TW"/>
-        </w:rPr>
-        <w:t>Feature generation</w:t>
-      </w:r>
-    </w:p>
-    <w:p>
-      <w:pPr>
-        <w:spacing w:after="120" w:line="360" w:lineRule="auto"/>
-        <w:rPr>
-          <w:rFonts w:ascii="Arial" w:hAnsi="Arial" w:cs="Arial" w:hint="eastAsia"/>
-          <w:lang w:eastAsia="zh-TW"/>
-        </w:rPr>
-      </w:pPr>
-      <w:r>
-        <w:rPr>
-          <w:rFonts w:ascii="Arial" w:hAnsi="Arial" w:cs="Arial" w:hint="eastAsia"/>
-          <w:lang w:eastAsia="zh-TW"/>
-        </w:rPr>
-        <w:t>Feature generation involve rebucketing, feature interaction, and mean encoding</w:t>
       </w:r>
       <w:bookmarkStart w:id="0" w:name="_GoBack"/>
       <w:bookmarkEnd w:id="0"/>
@@ -3073,13 +2058,966 @@
           <w:rFonts w:ascii="Arial" w:hAnsi="Arial" w:cs="Arial" w:hint="eastAsia"/>
           <w:lang w:eastAsia="zh-TW"/>
         </w:rPr>
+        <w:t xml:space="preserve">group 5 years into one label; e.g. </w:t>
+      </w:r>
+      <w:r>
+        <w:rPr>
+          <w:rFonts w:ascii="Arial" w:hAnsi="Arial" w:cs="Arial"/>
+          <w:lang w:eastAsia="zh-TW"/>
+        </w:rPr>
+        <w:t>cat_age = 5 for ibirth = 07/1988</w:t>
+      </w:r>
+    </w:p>
+    <w:p>
+      <w:pPr>
+        <w:pStyle w:val="ListParagraph"/>
+        <w:numPr>
+          <w:ilvl w:val="0"/>
+          <w:numId w:val="14"/>
+        </w:numPr>
+        <w:spacing w:after="120" w:line="360" w:lineRule="auto"/>
+        <w:ind w:left="714" w:hanging="357"/>
+        <w:rPr>
+          <w:rFonts w:ascii="Arial" w:hAnsi="Arial" w:cs="Arial"/>
+          <w:lang w:eastAsia="zh-TW"/>
+        </w:rPr>
+      </w:pPr>
+      <w:r>
+        <w:rPr>
+          <w:rFonts w:ascii="Arial" w:hAnsi="Arial" w:cs="Arial"/>
+          <w:lang w:eastAsia="zh-TW"/>
+        </w:rPr>
+        <w:t>cat_area</w:t>
+      </w:r>
+      <w:r>
+        <w:rPr>
+          <w:rFonts w:ascii="Arial" w:hAnsi="Arial" w:cs="Arial" w:hint="eastAsia"/>
+          <w:lang w:eastAsia="zh-TW"/>
+        </w:rPr>
+        <w:t>: iply_area</w:t>
+      </w:r>
+    </w:p>
+    <w:p>
+      <w:pPr>
+        <w:pStyle w:val="ListParagraph"/>
+        <w:numPr>
+          <w:ilvl w:val="0"/>
+          <w:numId w:val="14"/>
+        </w:numPr>
+        <w:spacing w:after="120" w:line="360" w:lineRule="auto"/>
+        <w:ind w:left="714" w:hanging="357"/>
+        <w:rPr>
+          <w:rFonts w:ascii="Arial" w:hAnsi="Arial" w:cs="Arial"/>
+          <w:lang w:eastAsia="zh-TW"/>
+        </w:rPr>
+      </w:pPr>
+      <w:r>
+        <w:rPr>
+          <w:rFonts w:ascii="Arial" w:hAnsi="Arial" w:cs="Arial"/>
+          <w:lang w:eastAsia="zh-TW"/>
+        </w:rPr>
+        <w:t>cat_assured</w:t>
+      </w:r>
+      <w:r>
+        <w:rPr>
+          <w:rFonts w:ascii="Arial" w:hAnsi="Arial" w:cs="Arial" w:hint="eastAsia"/>
+          <w:lang w:eastAsia="zh-TW"/>
+        </w:rPr>
+        <w:t>: fassured</w:t>
+      </w:r>
+    </w:p>
+    <w:p>
+      <w:pPr>
+        <w:pStyle w:val="ListParagraph"/>
+        <w:numPr>
+          <w:ilvl w:val="0"/>
+          <w:numId w:val="14"/>
+        </w:numPr>
+        <w:spacing w:after="120" w:line="360" w:lineRule="auto"/>
+        <w:ind w:left="714" w:hanging="357"/>
+        <w:rPr>
+          <w:rFonts w:ascii="Arial" w:hAnsi="Arial" w:cs="Arial"/>
+          <w:lang w:eastAsia="zh-TW"/>
+        </w:rPr>
+      </w:pPr>
+      <w:r>
+        <w:rPr>
+          <w:rFonts w:ascii="Arial" w:hAnsi="Arial" w:cs="Arial"/>
+          <w:lang w:eastAsia="zh-TW"/>
+        </w:rPr>
+        <w:t>cat_cancel</w:t>
+      </w:r>
+      <w:r>
+        <w:rPr>
+          <w:rFonts w:ascii="Arial" w:hAnsi="Arial" w:cs="Arial" w:hint="eastAsia"/>
+          <w:lang w:eastAsia="zh-TW"/>
+        </w:rPr>
+        <w:t>: Cancellation</w:t>
+      </w:r>
+    </w:p>
+    <w:p>
+      <w:pPr>
+        <w:pStyle w:val="ListParagraph"/>
+        <w:numPr>
+          <w:ilvl w:val="0"/>
+          <w:numId w:val="14"/>
+        </w:numPr>
+        <w:spacing w:after="120" w:line="360" w:lineRule="auto"/>
+        <w:ind w:left="714" w:hanging="357"/>
+        <w:rPr>
+          <w:rFonts w:ascii="Arial" w:hAnsi="Arial" w:cs="Arial"/>
+          <w:lang w:eastAsia="zh-TW"/>
+        </w:rPr>
+      </w:pPr>
+      <w:r>
+        <w:rPr>
+          <w:rFonts w:ascii="Arial" w:hAnsi="Arial" w:cs="Arial"/>
+          <w:lang w:eastAsia="zh-TW"/>
+        </w:rPr>
+        <w:t>cat_distr</w:t>
+      </w:r>
+      <w:r>
+        <w:rPr>
+          <w:rFonts w:ascii="Arial" w:hAnsi="Arial" w:cs="Arial" w:hint="eastAsia"/>
+          <w:lang w:eastAsia="zh-TW"/>
+        </w:rPr>
+        <w:t>: Distribution_Channel</w:t>
+      </w:r>
+    </w:p>
+    <w:p>
+      <w:pPr>
+        <w:pStyle w:val="ListParagraph"/>
+        <w:numPr>
+          <w:ilvl w:val="0"/>
+          <w:numId w:val="14"/>
+        </w:numPr>
+        <w:spacing w:after="120" w:line="360" w:lineRule="auto"/>
+        <w:ind w:left="714" w:hanging="357"/>
+        <w:rPr>
+          <w:rFonts w:ascii="Arial" w:hAnsi="Arial" w:cs="Arial"/>
+          <w:lang w:eastAsia="zh-TW"/>
+        </w:rPr>
+      </w:pPr>
+      <w:r>
+        <w:rPr>
+          <w:rFonts w:ascii="Arial" w:hAnsi="Arial" w:cs="Arial"/>
+          <w:lang w:eastAsia="zh-TW"/>
+        </w:rPr>
+        <w:t>cat_marriage</w:t>
+      </w:r>
+      <w:r>
+        <w:rPr>
+          <w:rFonts w:ascii="Arial" w:hAnsi="Arial" w:cs="Arial" w:hint="eastAsia"/>
+          <w:lang w:eastAsia="zh-TW"/>
+        </w:rPr>
+        <w:t>: fmarriage</w:t>
+      </w:r>
+    </w:p>
+    <w:p>
+      <w:pPr>
+        <w:pStyle w:val="ListParagraph"/>
+        <w:numPr>
+          <w:ilvl w:val="0"/>
+          <w:numId w:val="14"/>
+        </w:numPr>
+        <w:spacing w:after="120" w:line="360" w:lineRule="auto"/>
+        <w:ind w:left="714" w:hanging="357"/>
+        <w:rPr>
+          <w:rFonts w:ascii="Arial" w:hAnsi="Arial" w:cs="Arial"/>
+          <w:lang w:eastAsia="zh-TW"/>
+        </w:rPr>
+      </w:pPr>
+      <w:r>
+        <w:rPr>
+          <w:rFonts w:ascii="Arial" w:hAnsi="Arial" w:cs="Arial"/>
+          <w:lang w:eastAsia="zh-TW"/>
+        </w:rPr>
+        <w:t>cat_sex</w:t>
+      </w:r>
+      <w:r>
+        <w:rPr>
+          <w:rFonts w:ascii="Arial" w:hAnsi="Arial" w:cs="Arial" w:hint="eastAsia"/>
+          <w:lang w:eastAsia="zh-TW"/>
+        </w:rPr>
+        <w:t>: fsex</w:t>
+      </w:r>
+    </w:p>
+    <w:p>
+      <w:pPr>
+        <w:pStyle w:val="ListParagraph"/>
+        <w:numPr>
+          <w:ilvl w:val="0"/>
+          <w:numId w:val="14"/>
+        </w:numPr>
+        <w:spacing w:after="120" w:line="360" w:lineRule="auto"/>
+        <w:ind w:left="714" w:hanging="357"/>
+        <w:rPr>
+          <w:rFonts w:ascii="Arial" w:hAnsi="Arial" w:cs="Arial"/>
+          <w:lang w:eastAsia="zh-TW"/>
+        </w:rPr>
+      </w:pPr>
+      <w:r>
+        <w:rPr>
+          <w:rFonts w:ascii="Arial" w:hAnsi="Arial" w:cs="Arial"/>
+          <w:lang w:eastAsia="zh-TW"/>
+        </w:rPr>
+        <w:t>cat_vc</w:t>
+      </w:r>
+      <w:r>
+        <w:rPr>
+          <w:rFonts w:ascii="Arial" w:hAnsi="Arial" w:cs="Arial" w:hint="eastAsia"/>
+          <w:lang w:eastAsia="zh-TW"/>
+        </w:rPr>
+        <w:t xml:space="preserve">: </w:t>
+      </w:r>
+      <w:r>
+        <w:rPr>
+          <w:rFonts w:ascii="Arial" w:hAnsi="Arial" w:cs="Arial"/>
+          <w:lang w:eastAsia="zh-TW"/>
+        </w:rPr>
+        <w:t>Coding_of_Vehicle_Branding_&amp;_Type</w:t>
+      </w:r>
+    </w:p>
+    <w:p>
+      <w:pPr>
+        <w:pStyle w:val="ListParagraph"/>
+        <w:numPr>
+          <w:ilvl w:val="0"/>
+          <w:numId w:val="14"/>
+        </w:numPr>
+        <w:spacing w:after="120" w:line="360" w:lineRule="auto"/>
+        <w:ind w:left="714" w:hanging="357"/>
+        <w:rPr>
+          <w:rFonts w:ascii="Arial" w:hAnsi="Arial" w:cs="Arial"/>
+          <w:lang w:eastAsia="zh-TW"/>
+        </w:rPr>
+      </w:pPr>
+      <w:r>
+        <w:rPr>
+          <w:rFonts w:ascii="Arial" w:hAnsi="Arial" w:cs="Arial"/>
+          <w:lang w:eastAsia="zh-TW"/>
+        </w:rPr>
+        <w:t>cat_vmm1</w:t>
+      </w:r>
+      <w:r>
+        <w:rPr>
+          <w:rFonts w:ascii="Arial" w:hAnsi="Arial" w:cs="Arial" w:hint="eastAsia"/>
+          <w:lang w:eastAsia="zh-TW"/>
+        </w:rPr>
+        <w:t xml:space="preserve">: </w:t>
+      </w:r>
+      <w:r>
+        <w:rPr>
+          <w:rFonts w:ascii="Arial" w:hAnsi="Arial" w:cs="Arial"/>
+          <w:lang w:eastAsia="zh-TW"/>
+        </w:rPr>
+        <w:t>Vehicle_Make_and_Model1</w:t>
+      </w:r>
+    </w:p>
+    <w:p>
+      <w:pPr>
+        <w:pStyle w:val="ListParagraph"/>
+        <w:numPr>
+          <w:ilvl w:val="0"/>
+          <w:numId w:val="14"/>
+        </w:numPr>
+        <w:spacing w:after="120" w:line="360" w:lineRule="auto"/>
+        <w:ind w:left="714" w:hanging="357"/>
+        <w:rPr>
+          <w:rFonts w:ascii="Arial" w:hAnsi="Arial" w:cs="Arial"/>
+          <w:lang w:eastAsia="zh-TW"/>
+        </w:rPr>
+      </w:pPr>
+      <w:r>
+        <w:rPr>
+          <w:rFonts w:ascii="Arial" w:hAnsi="Arial" w:cs="Arial"/>
+          <w:lang w:eastAsia="zh-TW"/>
+        </w:rPr>
+        <w:t>cat_vmm2</w:t>
+      </w:r>
+      <w:r>
+        <w:rPr>
+          <w:rFonts w:ascii="Arial" w:hAnsi="Arial" w:cs="Arial" w:hint="eastAsia"/>
+          <w:lang w:eastAsia="zh-TW"/>
+        </w:rPr>
+        <w:t xml:space="preserve">: </w:t>
+      </w:r>
+      <w:r>
+        <w:rPr>
+          <w:rFonts w:ascii="Arial" w:hAnsi="Arial" w:cs="Arial"/>
+          <w:lang w:eastAsia="zh-TW"/>
+        </w:rPr>
+        <w:t>Vehicle_Make_and_Model2</w:t>
+      </w:r>
+    </w:p>
+    <w:p>
+      <w:pPr>
+        <w:pStyle w:val="ListParagraph"/>
+        <w:numPr>
+          <w:ilvl w:val="0"/>
+          <w:numId w:val="14"/>
+        </w:numPr>
+        <w:spacing w:after="120" w:line="360" w:lineRule="auto"/>
+        <w:ind w:left="714" w:hanging="357"/>
+        <w:rPr>
+          <w:rFonts w:ascii="Arial" w:hAnsi="Arial" w:cs="Arial"/>
+          <w:lang w:eastAsia="zh-TW"/>
+        </w:rPr>
+      </w:pPr>
+      <w:r>
+        <w:rPr>
+          <w:rFonts w:ascii="Arial" w:hAnsi="Arial" w:cs="Arial"/>
+          <w:lang w:eastAsia="zh-TW"/>
+        </w:rPr>
+        <w:t>cat_vmy</w:t>
+      </w:r>
+      <w:r>
+        <w:rPr>
+          <w:rFonts w:ascii="Arial" w:hAnsi="Arial" w:cs="Arial" w:hint="eastAsia"/>
+          <w:lang w:eastAsia="zh-TW"/>
+        </w:rPr>
+        <w:t>: group 5 years into one label for vehicles manufactured on or before 2010</w:t>
+      </w:r>
+    </w:p>
+    <w:p>
+      <w:pPr>
+        <w:pStyle w:val="ListParagraph"/>
+        <w:numPr>
+          <w:ilvl w:val="0"/>
+          <w:numId w:val="14"/>
+        </w:numPr>
+        <w:spacing w:after="120" w:line="360" w:lineRule="auto"/>
+        <w:ind w:left="714" w:hanging="357"/>
+        <w:rPr>
+          <w:rFonts w:ascii="Arial" w:hAnsi="Arial" w:cs="Arial"/>
+          <w:lang w:eastAsia="zh-TW"/>
+        </w:rPr>
+      </w:pPr>
+      <w:r>
+        <w:rPr>
+          <w:rFonts w:ascii="Arial" w:hAnsi="Arial" w:cs="Arial"/>
+          <w:lang w:eastAsia="zh-TW"/>
+        </w:rPr>
+        <w:t>cat_vqpt</w:t>
+      </w:r>
+      <w:r>
+        <w:rPr>
+          <w:rFonts w:ascii="Arial" w:hAnsi="Arial" w:cs="Arial" w:hint="eastAsia"/>
+          <w:lang w:eastAsia="zh-TW"/>
+        </w:rPr>
+        <w:t xml:space="preserve">: combination category of </w:t>
+      </w:r>
+      <w:r>
+        <w:rPr>
+          <w:rFonts w:ascii="Arial" w:hAnsi="Arial" w:cs="Arial"/>
+          <w:lang w:eastAsia="zh-TW"/>
+        </w:rPr>
+        <w:t>qpt and fpt</w:t>
+      </w:r>
+    </w:p>
+    <w:p>
+      <w:pPr>
+        <w:pStyle w:val="ListParagraph"/>
+        <w:numPr>
+          <w:ilvl w:val="0"/>
+          <w:numId w:val="14"/>
+        </w:numPr>
+        <w:spacing w:after="120" w:line="360" w:lineRule="auto"/>
+        <w:ind w:left="714" w:hanging="357"/>
+        <w:rPr>
+          <w:rFonts w:ascii="Arial" w:hAnsi="Arial" w:cs="Arial"/>
+          <w:lang w:eastAsia="zh-TW"/>
+        </w:rPr>
+      </w:pPr>
+      <w:r>
+        <w:rPr>
+          <w:rFonts w:ascii="Arial" w:hAnsi="Arial" w:cs="Arial"/>
+          <w:lang w:eastAsia="zh-TW"/>
+        </w:rPr>
+        <w:t>cat_vregion</w:t>
+      </w:r>
+      <w:r>
+        <w:rPr>
+          <w:rFonts w:ascii="Arial" w:hAnsi="Arial" w:cs="Arial" w:hint="eastAsia"/>
+          <w:lang w:eastAsia="zh-TW"/>
+        </w:rPr>
+        <w:t xml:space="preserve">: </w:t>
+      </w:r>
+      <w:r>
+        <w:rPr>
+          <w:rFonts w:ascii="Arial" w:hAnsi="Arial" w:cs="Arial"/>
+          <w:lang w:eastAsia="zh-TW"/>
+        </w:rPr>
+        <w:t>Imported_or_Domestic_Car</w:t>
+      </w:r>
+    </w:p>
+    <w:p>
+      <w:pPr>
+        <w:pStyle w:val="ListParagraph"/>
+        <w:numPr>
+          <w:ilvl w:val="0"/>
+          <w:numId w:val="14"/>
+        </w:numPr>
+        <w:spacing w:after="120" w:line="360" w:lineRule="auto"/>
+        <w:ind w:left="714" w:hanging="357"/>
+        <w:rPr>
+          <w:rFonts w:ascii="Arial" w:hAnsi="Arial" w:cs="Arial"/>
+          <w:lang w:eastAsia="zh-TW"/>
+        </w:rPr>
+      </w:pPr>
+      <w:r>
+        <w:rPr>
+          <w:rFonts w:ascii="Arial" w:hAnsi="Arial" w:cs="Arial"/>
+          <w:lang w:eastAsia="zh-TW"/>
+        </w:rPr>
+        <w:t>cat_zip</w:t>
+      </w:r>
+      <w:r>
+        <w:rPr>
+          <w:rFonts w:ascii="Arial" w:hAnsi="Arial" w:cs="Arial" w:hint="eastAsia"/>
+          <w:lang w:eastAsia="zh-TW"/>
+        </w:rPr>
+        <w:t xml:space="preserve">: </w:t>
+      </w:r>
+      <w:r>
+        <w:rPr>
+          <w:rFonts w:ascii="Arial" w:hAnsi="Arial" w:cs="Arial"/>
+          <w:lang w:eastAsia="zh-TW"/>
+        </w:rPr>
+        <w:t>aassured_zip</w:t>
+      </w:r>
+    </w:p>
+    <w:p>
+      <w:pPr>
+        <w:pStyle w:val="ListParagraph"/>
+        <w:numPr>
+          <w:ilvl w:val="0"/>
+          <w:numId w:val="14"/>
+        </w:numPr>
+        <w:spacing w:after="120" w:line="360" w:lineRule="auto"/>
+        <w:ind w:left="714" w:hanging="357"/>
+        <w:rPr>
+          <w:rFonts w:ascii="Arial" w:hAnsi="Arial" w:cs="Arial"/>
+          <w:lang w:eastAsia="zh-TW"/>
+        </w:rPr>
+      </w:pPr>
+      <w:r>
+        <w:rPr>
+          <w:rFonts w:ascii="Arial" w:hAnsi="Arial" w:cs="Arial"/>
+          <w:lang w:eastAsia="zh-TW"/>
+        </w:rPr>
+        <w:t>int_acc_lia</w:t>
+      </w:r>
+      <w:r>
+        <w:rPr>
+          <w:rFonts w:ascii="Arial" w:hAnsi="Arial" w:cs="Arial" w:hint="eastAsia"/>
+          <w:lang w:eastAsia="zh-TW"/>
+        </w:rPr>
+        <w:t xml:space="preserve">: </w:t>
+      </w:r>
+      <w:r>
+        <w:rPr>
+          <w:rFonts w:ascii="Arial" w:hAnsi="Arial" w:cs="Arial"/>
+          <w:lang w:eastAsia="zh-TW"/>
+        </w:rPr>
+        <w:t>lia_class</w:t>
+      </w:r>
+    </w:p>
+    <w:p>
+      <w:pPr>
+        <w:pStyle w:val="ListParagraph"/>
+        <w:numPr>
+          <w:ilvl w:val="0"/>
+          <w:numId w:val="14"/>
+        </w:numPr>
+        <w:spacing w:after="120" w:line="360" w:lineRule="auto"/>
+        <w:ind w:left="714" w:hanging="357"/>
+        <w:rPr>
+          <w:rFonts w:ascii="Arial" w:hAnsi="Arial" w:cs="Arial"/>
+          <w:lang w:eastAsia="zh-TW"/>
+        </w:rPr>
+      </w:pPr>
+      <w:r>
+        <w:rPr>
+          <w:rFonts w:ascii="Arial" w:hAnsi="Arial" w:cs="Arial"/>
+          <w:lang w:eastAsia="zh-TW"/>
+        </w:rPr>
+        <w:t>int_claim</w:t>
+      </w:r>
+      <w:r>
+        <w:rPr>
+          <w:rFonts w:ascii="Arial" w:hAnsi="Arial" w:cs="Arial" w:hint="eastAsia"/>
+          <w:lang w:eastAsia="zh-TW"/>
+        </w:rPr>
+        <w:t>_plc</w:t>
+      </w:r>
+      <w:r>
+        <w:rPr>
+          <w:rFonts w:ascii="Arial" w:hAnsi="Arial" w:cs="Arial" w:hint="eastAsia"/>
+          <w:lang w:eastAsia="zh-TW"/>
+        </w:rPr>
+        <w:t>: number of claims received by the policy</w:t>
+      </w:r>
+    </w:p>
+    <w:p>
+      <w:pPr>
+        <w:pStyle w:val="ListParagraph"/>
+        <w:numPr>
+          <w:ilvl w:val="0"/>
+          <w:numId w:val="14"/>
+        </w:numPr>
+        <w:spacing w:after="120" w:line="360" w:lineRule="auto"/>
+        <w:ind w:left="714" w:hanging="357"/>
+        <w:rPr>
+          <w:rFonts w:ascii="Arial" w:hAnsi="Arial" w:cs="Arial"/>
+          <w:lang w:eastAsia="zh-TW"/>
+        </w:rPr>
+      </w:pPr>
+      <w:r>
+        <w:rPr>
+          <w:rFonts w:ascii="Arial" w:hAnsi="Arial" w:cs="Arial"/>
+          <w:lang w:eastAsia="zh-TW"/>
+        </w:rPr>
+        <w:t>int_others</w:t>
+      </w:r>
+      <w:r>
+        <w:rPr>
+          <w:rFonts w:ascii="Arial" w:hAnsi="Arial" w:cs="Arial" w:hint="eastAsia"/>
+          <w:lang w:eastAsia="zh-TW"/>
+        </w:rPr>
+        <w:t xml:space="preserve">: </w:t>
+      </w:r>
+      <w:r>
+        <w:rPr>
+          <w:rFonts w:ascii="Arial" w:hAnsi="Arial" w:cs="Arial"/>
+          <w:lang w:eastAsia="zh-TW"/>
+        </w:rPr>
+        <w:t>Multiple_Products_with_TmNewa_(Yes_or_No?)</w:t>
+      </w:r>
+    </w:p>
+    <w:p>
+      <w:pPr>
+        <w:pStyle w:val="ListParagraph"/>
+        <w:numPr>
+          <w:ilvl w:val="0"/>
+          <w:numId w:val="14"/>
+        </w:numPr>
+        <w:spacing w:after="120" w:line="360" w:lineRule="auto"/>
+        <w:ind w:left="714" w:hanging="357"/>
+        <w:rPr>
+          <w:rFonts w:ascii="Arial" w:hAnsi="Arial" w:cs="Arial"/>
+          <w:lang w:eastAsia="zh-TW"/>
+        </w:rPr>
+      </w:pPr>
+      <w:r>
+        <w:rPr>
+          <w:rFonts w:ascii="Arial" w:hAnsi="Arial" w:cs="Arial"/>
+          <w:lang w:eastAsia="zh-TW"/>
+        </w:rPr>
+        <w:t>real_acc_dmg</w:t>
+      </w:r>
+      <w:r>
+        <w:rPr>
+          <w:rFonts w:ascii="Arial" w:hAnsi="Arial" w:cs="Arial" w:hint="eastAsia"/>
+          <w:lang w:eastAsia="zh-TW"/>
+        </w:rPr>
+        <w:t>: pdmg_acc</w:t>
+      </w:r>
+    </w:p>
+    <w:p>
+      <w:pPr>
+        <w:pStyle w:val="ListParagraph"/>
+        <w:numPr>
+          <w:ilvl w:val="0"/>
+          <w:numId w:val="14"/>
+        </w:numPr>
+        <w:spacing w:after="120" w:line="360" w:lineRule="auto"/>
+        <w:ind w:left="714" w:hanging="357"/>
+        <w:rPr>
+          <w:rFonts w:ascii="Arial" w:hAnsi="Arial" w:cs="Arial"/>
+          <w:lang w:eastAsia="zh-TW"/>
+        </w:rPr>
+      </w:pPr>
+      <w:r>
+        <w:rPr>
+          <w:rFonts w:ascii="Arial" w:hAnsi="Arial" w:cs="Arial"/>
+          <w:lang w:eastAsia="zh-TW"/>
+        </w:rPr>
+        <w:t>real_acc_lia</w:t>
+      </w:r>
+      <w:r>
+        <w:rPr>
+          <w:rFonts w:ascii="Arial" w:hAnsi="Arial" w:cs="Arial" w:hint="eastAsia"/>
+          <w:lang w:eastAsia="zh-TW"/>
+        </w:rPr>
+        <w:t>: plia_acc</w:t>
+      </w:r>
+    </w:p>
+    <w:p>
+      <w:pPr>
+        <w:pStyle w:val="ListParagraph"/>
+        <w:numPr>
+          <w:ilvl w:val="0"/>
+          <w:numId w:val="14"/>
+        </w:numPr>
+        <w:spacing w:after="120" w:line="360" w:lineRule="auto"/>
+        <w:ind w:left="714" w:hanging="357"/>
+        <w:rPr>
+          <w:rFonts w:ascii="Arial" w:hAnsi="Arial" w:cs="Arial"/>
+          <w:lang w:eastAsia="zh-TW"/>
+        </w:rPr>
+      </w:pPr>
+      <w:r>
+        <w:rPr>
+          <w:rFonts w:ascii="Arial" w:hAnsi="Arial" w:cs="Arial"/>
+          <w:lang w:eastAsia="zh-TW"/>
+        </w:rPr>
+        <w:t>real_loss</w:t>
+      </w:r>
+      <w:r>
+        <w:rPr>
+          <w:rFonts w:ascii="Arial" w:hAnsi="Arial" w:cs="Arial" w:hint="eastAsia"/>
+          <w:lang w:eastAsia="zh-TW"/>
+        </w:rPr>
+        <w:t>_plc: sum of claim paid loss amount by the policy</w:t>
+      </w:r>
+    </w:p>
+    <w:p>
+      <w:pPr>
+        <w:pStyle w:val="ListParagraph"/>
+        <w:numPr>
+          <w:ilvl w:val="0"/>
+          <w:numId w:val="14"/>
+        </w:numPr>
+        <w:spacing w:after="120" w:line="360" w:lineRule="auto"/>
+        <w:ind w:left="714" w:hanging="357"/>
+        <w:rPr>
+          <w:rFonts w:ascii="Arial" w:hAnsi="Arial" w:cs="Arial"/>
+          <w:lang w:eastAsia="zh-TW"/>
+        </w:rPr>
+      </w:pPr>
+      <w:r>
+        <w:rPr>
+          <w:rFonts w:ascii="Arial" w:hAnsi="Arial" w:cs="Arial"/>
+          <w:lang w:eastAsia="zh-TW"/>
+        </w:rPr>
+        <w:t>real_prem_dmg</w:t>
+      </w:r>
+      <w:r>
+        <w:rPr>
+          <w:rFonts w:ascii="Arial" w:hAnsi="Arial" w:cs="Arial" w:hint="eastAsia"/>
+          <w:lang w:eastAsia="zh-TW"/>
+        </w:rPr>
+        <w:t>: policy premium on all damage coverage type</w:t>
+      </w:r>
+    </w:p>
+    <w:p>
+      <w:pPr>
+        <w:pStyle w:val="ListParagraph"/>
+        <w:numPr>
+          <w:ilvl w:val="0"/>
+          <w:numId w:val="14"/>
+        </w:numPr>
+        <w:spacing w:after="120" w:line="360" w:lineRule="auto"/>
+        <w:ind w:left="714" w:hanging="357"/>
+        <w:rPr>
+          <w:rFonts w:ascii="Arial" w:hAnsi="Arial" w:cs="Arial"/>
+          <w:lang w:eastAsia="zh-TW"/>
+        </w:rPr>
+      </w:pPr>
+      <w:r>
+        <w:rPr>
+          <w:rFonts w:ascii="Arial" w:hAnsi="Arial" w:cs="Arial"/>
+          <w:lang w:eastAsia="zh-TW"/>
+        </w:rPr>
+        <w:t>real_prem_ins</w:t>
+      </w:r>
+      <w:r>
+        <w:rPr>
+          <w:rFonts w:ascii="Arial" w:hAnsi="Arial" w:cs="Arial" w:hint="eastAsia"/>
+          <w:lang w:eastAsia="zh-TW"/>
+        </w:rPr>
+        <w:t>: sum of premium by insured</w:t>
+      </w:r>
+      <w:r>
+        <w:rPr>
+          <w:rFonts w:ascii="Arial" w:hAnsi="Arial" w:cs="Arial"/>
+          <w:lang w:eastAsia="zh-TW"/>
+        </w:rPr>
+        <w:t>’</w:t>
+      </w:r>
+      <w:r>
+        <w:rPr>
+          <w:rFonts w:ascii="Arial" w:hAnsi="Arial" w:cs="Arial" w:hint="eastAsia"/>
+          <w:lang w:eastAsia="zh-TW"/>
+        </w:rPr>
+        <w:t>s id</w:t>
+      </w:r>
+    </w:p>
+    <w:p>
+      <w:pPr>
+        <w:pStyle w:val="ListParagraph"/>
+        <w:numPr>
+          <w:ilvl w:val="0"/>
+          <w:numId w:val="14"/>
+        </w:numPr>
+        <w:spacing w:after="120" w:line="360" w:lineRule="auto"/>
+        <w:ind w:left="714" w:hanging="357"/>
+        <w:rPr>
+          <w:rFonts w:ascii="Arial" w:hAnsi="Arial" w:cs="Arial"/>
+          <w:lang w:eastAsia="zh-TW"/>
+        </w:rPr>
+      </w:pPr>
+      <w:r>
+        <w:rPr>
+          <w:rFonts w:ascii="Arial" w:hAnsi="Arial" w:cs="Arial"/>
+          <w:lang w:eastAsia="zh-TW"/>
+        </w:rPr>
+        <w:t>real_prem_lia</w:t>
+      </w:r>
+      <w:r>
+        <w:rPr>
+          <w:rFonts w:ascii="Arial" w:hAnsi="Arial" w:cs="Arial" w:hint="eastAsia"/>
+          <w:lang w:eastAsia="zh-TW"/>
+        </w:rPr>
+        <w:t>: policy premium on all liability coverage type</w:t>
+      </w:r>
+    </w:p>
+    <w:p>
+      <w:pPr>
+        <w:pStyle w:val="ListParagraph"/>
+        <w:numPr>
+          <w:ilvl w:val="0"/>
+          <w:numId w:val="14"/>
+        </w:numPr>
+        <w:spacing w:after="120" w:line="360" w:lineRule="auto"/>
+        <w:ind w:left="714" w:hanging="357"/>
+        <w:rPr>
+          <w:rFonts w:ascii="Arial" w:hAnsi="Arial" w:cs="Arial"/>
+          <w:lang w:eastAsia="zh-TW"/>
+        </w:rPr>
+      </w:pPr>
+      <w:r>
+        <w:rPr>
+          <w:rFonts w:ascii="Arial" w:hAnsi="Arial" w:cs="Arial"/>
+          <w:lang w:eastAsia="zh-TW"/>
+        </w:rPr>
+        <w:t>real_prem_plc</w:t>
+      </w:r>
+      <w:r>
+        <w:rPr>
+          <w:rFonts w:ascii="Arial" w:hAnsi="Arial" w:cs="Arial" w:hint="eastAsia"/>
+          <w:lang w:eastAsia="zh-TW"/>
+        </w:rPr>
+        <w:t>: sum of premium by policy number</w:t>
+      </w:r>
+    </w:p>
+    <w:p>
+      <w:pPr>
+        <w:pStyle w:val="ListParagraph"/>
+        <w:numPr>
+          <w:ilvl w:val="0"/>
+          <w:numId w:val="14"/>
+        </w:numPr>
+        <w:spacing w:after="120" w:line="360" w:lineRule="auto"/>
+        <w:ind w:left="714" w:hanging="357"/>
+        <w:rPr>
+          <w:rFonts w:ascii="Arial" w:hAnsi="Arial" w:cs="Arial"/>
+          <w:lang w:eastAsia="zh-TW"/>
+        </w:rPr>
+      </w:pPr>
+      <w:r>
+        <w:rPr>
+          <w:rFonts w:ascii="Arial" w:hAnsi="Arial" w:cs="Arial"/>
+          <w:lang w:eastAsia="zh-TW"/>
+        </w:rPr>
+        <w:t>real_prem_thf</w:t>
+      </w:r>
+      <w:r>
+        <w:rPr>
+          <w:rFonts w:ascii="Arial" w:hAnsi="Arial" w:cs="Arial" w:hint="eastAsia"/>
+          <w:lang w:eastAsia="zh-TW"/>
+        </w:rPr>
+        <w:t>: policy premium on all theft coverage type</w:t>
+      </w:r>
+    </w:p>
+    <w:p>
+      <w:pPr>
+        <w:pStyle w:val="ListParagraph"/>
+        <w:numPr>
+          <w:ilvl w:val="0"/>
+          <w:numId w:val="14"/>
+        </w:numPr>
+        <w:spacing w:after="120" w:line="360" w:lineRule="auto"/>
+        <w:ind w:left="714" w:hanging="357"/>
+        <w:rPr>
+          <w:rFonts w:ascii="Arial" w:hAnsi="Arial" w:cs="Arial"/>
+          <w:lang w:eastAsia="zh-TW"/>
+        </w:rPr>
+      </w:pPr>
+      <w:r>
+        <w:rPr>
+          <w:rFonts w:ascii="Arial" w:hAnsi="Arial" w:cs="Arial"/>
+          <w:lang w:eastAsia="zh-TW"/>
+        </w:rPr>
+        <w:t>real_prem_vc</w:t>
+      </w:r>
+      <w:r>
+        <w:rPr>
+          <w:rFonts w:ascii="Arial" w:hAnsi="Arial" w:cs="Arial" w:hint="eastAsia"/>
+          <w:lang w:eastAsia="zh-TW"/>
+        </w:rPr>
+        <w:t>: sum of premium by vehicle coding</w:t>
+      </w:r>
+    </w:p>
+    <w:p>
+      <w:pPr>
+        <w:pStyle w:val="ListParagraph"/>
+        <w:numPr>
+          <w:ilvl w:val="0"/>
+          <w:numId w:val="14"/>
+        </w:numPr>
+        <w:spacing w:after="120" w:line="360" w:lineRule="auto"/>
+        <w:ind w:left="714" w:hanging="357"/>
+        <w:rPr>
+          <w:rFonts w:ascii="Arial" w:hAnsi="Arial" w:cs="Arial"/>
+          <w:lang w:eastAsia="zh-TW"/>
+        </w:rPr>
+      </w:pPr>
+      <w:r>
+        <w:rPr>
+          <w:rFonts w:ascii="Arial" w:hAnsi="Arial" w:cs="Arial"/>
+          <w:lang w:eastAsia="zh-TW"/>
+        </w:rPr>
+        <w:t>real_vcost</w:t>
+      </w:r>
+      <w:r>
+        <w:rPr>
+          <w:rFonts w:ascii="Arial" w:hAnsi="Arial" w:cs="Arial" w:hint="eastAsia"/>
+          <w:lang w:eastAsia="zh-TW"/>
+        </w:rPr>
+        <w:t xml:space="preserve">: </w:t>
+      </w:r>
+      <w:r>
+        <w:rPr>
+          <w:rFonts w:ascii="Arial" w:hAnsi="Arial" w:cs="Arial"/>
+          <w:lang w:eastAsia="zh-TW"/>
+        </w:rPr>
+        <w:t>Replacement_cost_of_insured_vehicle</w:t>
+      </w:r>
+    </w:p>
+    <w:p>
+      <w:pPr>
+        <w:pStyle w:val="ListParagraph"/>
+        <w:numPr>
+          <w:ilvl w:val="0"/>
+          <w:numId w:val="14"/>
+        </w:numPr>
+        <w:spacing w:after="120" w:line="360" w:lineRule="auto"/>
+        <w:ind w:left="714" w:hanging="357"/>
+        <w:rPr>
+          <w:rFonts w:ascii="Arial" w:hAnsi="Arial" w:cs="Arial"/>
+          <w:lang w:eastAsia="zh-TW"/>
+        </w:rPr>
+      </w:pPr>
+      <w:r>
+        <w:rPr>
+          <w:rFonts w:ascii="Arial" w:hAnsi="Arial" w:cs="Arial"/>
+          <w:lang w:eastAsia="zh-TW"/>
+        </w:rPr>
+        <w:t>real_ved</w:t>
+      </w:r>
+      <w:r>
+        <w:rPr>
+          <w:rFonts w:ascii="Arial" w:hAnsi="Arial" w:cs="Arial" w:hint="eastAsia"/>
+          <w:lang w:eastAsia="zh-TW"/>
+        </w:rPr>
+        <w:t xml:space="preserve">: </w:t>
+      </w:r>
+      <w:r>
+        <w:rPr>
+          <w:rFonts w:ascii="Arial" w:hAnsi="Arial" w:cs="Arial"/>
+          <w:lang w:eastAsia="zh-TW"/>
+        </w:rPr>
+        <w:t>Engine_Displacement_(Cubic_Centimeter)</w:t>
+      </w:r>
+    </w:p>
+    <w:p>
+      <w:pPr>
+        <w:pStyle w:val="Heading1"/>
+        <w:spacing w:after="120" w:line="360" w:lineRule="auto"/>
+        <w:rPr>
+          <w:rFonts w:ascii="Arial" w:hAnsi="Arial" w:cs="Arial"/>
+          <w:lang w:eastAsia="zh-TW"/>
+        </w:rPr>
+      </w:pPr>
+      <w:r>
+        <w:rPr>
+          <w:rFonts w:ascii="Arial" w:hAnsi="Arial" w:cs="Arial"/>
+          <w:lang w:eastAsia="zh-TW"/>
+        </w:rPr>
+        <w:t>Feature Engineering</w:t>
+      </w:r>
+    </w:p>
+    <w:p>
+      <w:pPr>
+        <w:spacing w:after="120" w:line="360" w:lineRule="auto"/>
+        <w:rPr>
+          <w:rFonts w:ascii="Arial" w:hAnsi="Arial" w:cs="Arial"/>
+          <w:lang w:eastAsia="zh-TW"/>
+        </w:rPr>
+      </w:pPr>
+      <w:r>
+        <w:rPr>
+          <w:rFonts w:ascii="Arial" w:hAnsi="Arial" w:cs="Arial" w:hint="eastAsia"/>
+          <w:lang w:eastAsia="zh-TW"/>
+        </w:rPr>
+        <w:t>Feature engineering will do feature generation and feature selection on Baseline Dataset. Details are as following</w:t>
+      </w:r>
+    </w:p>
+    <w:p>
+      <w:pPr>
+        <w:pStyle w:val="Heading2"/>
+        <w:spacing w:after="120" w:line="360" w:lineRule="auto"/>
+        <w:rPr>
+          <w:rFonts w:ascii="Arial" w:hAnsi="Arial" w:cs="Arial"/>
+          <w:lang w:eastAsia="zh-TW"/>
+        </w:rPr>
+      </w:pPr>
+      <w:r>
+        <w:rPr>
+          <w:rFonts w:ascii="Arial" w:hAnsi="Arial" w:cs="Arial" w:hint="eastAsia"/>
+          <w:lang w:eastAsia="zh-TW"/>
+        </w:rPr>
+        <w:t>Feature generation</w:t>
+      </w:r>
+    </w:p>
+    <w:p>
+      <w:pPr>
+        <w:spacing w:after="120" w:line="360" w:lineRule="auto"/>
+        <w:rPr>
+          <w:rFonts w:ascii="Arial" w:hAnsi="Arial" w:cs="Arial"/>
+          <w:lang w:eastAsia="zh-TW"/>
+        </w:rPr>
+      </w:pPr>
+      <w:r>
+        <w:rPr>
+          <w:rFonts w:ascii="Arial" w:hAnsi="Arial" w:cs="Arial" w:hint="eastAsia"/>
+          <w:lang w:eastAsia="zh-TW"/>
+        </w:rPr>
+        <w:t>Feature generation involve rebucketing, feature interaction, and mean encoding</w:t>
+      </w:r>
+      <w:r>
+        <w:rPr>
+          <w:rFonts w:ascii="Arial" w:hAnsi="Arial" w:cs="Arial" w:hint="eastAsia"/>
+          <w:lang w:eastAsia="zh-TW"/>
+        </w:rPr>
         <w:t>:</w:t>
       </w:r>
     </w:p>
     <w:p>
       <w:pPr>
         <w:rPr>
-          <w:rFonts w:hint="eastAsia"/>
           <w:lang w:eastAsia="zh-TW"/>
         </w:rPr>
       </w:pPr>
@@ -5746,7 +5684,7 @@
 </file>
 
 <file path=customXml/itemProps1.xml><?xml version="1.0" encoding="utf-8"?>
-<ds:datastoreItem xmlns:ds="http://schemas.openxmlformats.org/officeDocument/2006/customXml" ds:itemID="{BACD2CD1-000B-DE40-AF42-DD06A63C91BE}">
+<ds:datastoreItem xmlns:ds="http://schemas.openxmlformats.org/officeDocument/2006/customXml" ds:itemID="{2A8317C5-1781-8947-A0D0-A16FB3376607}">
   <ds:schemaRefs>
     <ds:schemaRef ds:uri="http://schemas.openxmlformats.org/officeDocument/2006/bibliography"/>
   </ds:schemaRefs>

</xml_diff>